<commit_message>
modifica del codice javascript per correggere un errore. Modifica delle specifiche aggiornando le caratteristiche del sito.
</commit_message>
<xml_diff>
--- a/Progetto_2.docx
+++ b/Progetto_2.docx
@@ -68,220 +68,75 @@
     </w:p>
     <w:p>
       <w:pPr>
+        <w:pStyle w:val="Corpotesto-Poppins8"/>
         <w:rPr>
-          <w:i w:val="0"/>
-          <w:iCs w:val="0"/>
-        </w:rPr>
-      </w:pPr>
-      <w:r>
-        <w:rPr>
-          <w:i w:val="0"/>
-          <w:iCs w:val="0"/>
-        </w:rPr>
-        <w:t xml:space="preserve">Il sito web è composto da una pagina “Home” dove è possibile passare  </w:t>
-      </w:r>
-      <w:r>
-        <w:rPr>
-          <w:i w:val="0"/>
-          <w:iCs w:val="0"/>
-        </w:rPr>
-        <w:t xml:space="preserve">ad altre finestre </w:t>
-      </w:r>
-      <w:r>
-        <w:rPr>
-          <w:i w:val="0"/>
-          <w:iCs w:val="0"/>
-        </w:rPr>
-        <w:t xml:space="preserve">attraverso un menù. Inoltre, per dare una piccola funzionalità alla pagina, viene aggiunta una piccola descrizione della montagna in questione e </w:t>
-      </w:r>
-      <w:r>
-        <w:rPr>
-          <w:i w:val="0"/>
-          <w:iCs w:val="0"/>
-        </w:rPr>
-        <w:t>la</w:t>
-      </w:r>
-      <w:r>
-        <w:rPr>
-          <w:i w:val="0"/>
-          <w:iCs w:val="0"/>
-        </w:rPr>
-        <w:t xml:space="preserve"> possibilità di </w:t>
-      </w:r>
-      <w:r>
-        <w:rPr>
-          <w:i w:val="0"/>
-          <w:iCs w:val="0"/>
-        </w:rPr>
-        <w:t xml:space="preserve">tradurre il testo in </w:t>
-      </w:r>
-      <w:r>
-        <w:rPr>
-          <w:i w:val="0"/>
-          <w:iCs w:val="0"/>
-        </w:rPr>
-        <w:t xml:space="preserve"> inglese, </w:t>
-      </w:r>
-      <w:r>
-        <w:rPr>
-          <w:i w:val="0"/>
-          <w:iCs w:val="0"/>
-        </w:rPr>
-        <w:t>nel</w:t>
-      </w:r>
-      <w:r>
-        <w:rPr>
-          <w:i w:val="0"/>
-          <w:iCs w:val="0"/>
-        </w:rPr>
-        <w:t xml:space="preserve"> caso</w:t>
-      </w:r>
-      <w:r>
-        <w:rPr>
-          <w:i w:val="0"/>
-          <w:iCs w:val="0"/>
-        </w:rPr>
-        <w:t xml:space="preserve"> in cui</w:t>
-      </w:r>
-      <w:r>
-        <w:rPr>
-          <w:i w:val="0"/>
-          <w:iCs w:val="0"/>
-        </w:rPr>
-        <w:t xml:space="preserve"> l’utente non parli italiano. Si può passare attraverso il menù a tendina alla pagina di acquisto degli </w:t>
-      </w:r>
-      <w:r>
-        <w:rPr>
-          <w:i w:val="0"/>
-          <w:iCs w:val="0"/>
-        </w:rPr>
-        <w:t>skipass oppure, per iscriversi ad un torneo, è sufficiente accedere alla pagina apposita per selezionare il tipo di evento ed iscriversi ad una delle attività presenti in quel periodo (ad esempio trekking, bob meccanico, etc.). L’utente può richiedere in un’altra pagina gli eventi a cui si è iscritto</w:t>
-      </w:r>
-      <w:r>
-        <w:rPr>
-          <w:i w:val="0"/>
-          <w:iCs w:val="0"/>
-        </w:rPr>
-        <w:t>. Sono inoltre disponibili due pagine che descrivono le attività estive ed invernali presenti nel comprensorio.</w:t>
-      </w:r>
-    </w:p>
-    <w:p>
-      <w:pPr>
-        <w:rPr>
-          <w:i w:val="0"/>
-          <w:iCs w:val="0"/>
-        </w:rPr>
-      </w:pPr>
-    </w:p>
-    <w:p>
-      <w:pPr>
-        <w:rPr>
-          <w:i w:val="0"/>
-          <w:iCs w:val="0"/>
-          <w:color w:val="3A7C22" w:themeColor="accent6" w:themeShade="BF"/>
+          <w:rFonts w:ascii="Times New Roman" w:hAnsi="Times New Roman" w:cs="Times New Roman"/>
           <w:sz w:val="24"/>
           <w:szCs w:val="24"/>
         </w:rPr>
       </w:pPr>
       <w:r>
         <w:rPr>
-          <w:i w:val="0"/>
-          <w:iCs w:val="0"/>
-          <w:color w:val="3A7C22" w:themeColor="accent6" w:themeShade="BF"/>
+          <w:rFonts w:ascii="Times New Roman" w:hAnsi="Times New Roman" w:cs="Times New Roman"/>
           <w:sz w:val="24"/>
           <w:szCs w:val="24"/>
         </w:rPr>
-        <w:t xml:space="preserve">Pagina per acquistare gli </w:t>
+        <w:t xml:space="preserve">Il secondo progetto vuole rappresentare un sito per la gestione delle attività di una località montana. La pagina di home ha il compito di presentare le caratteristiche peculiari di Artesina, una località sciistica situata nella provincia di Cuneo in Piemonte. Si dà la possibilità agli utenti di modificare la lingua per la descrizione della pagina, per permettere anche agli utenti stranieri di comprendere le possibili attività presenti in quella zona. Inizialmente le attività sono presentate genericamente nella home, per essere poi approfondite nelle pagine dedicate alla descrizione delle attività estive e delle attività invernali. La pagina aggiornamento impianti presenta le notizie principali e aggiornate avvenute ad </w:t>
       </w:r>
+      <w:proofErr w:type="spellStart"/>
       <w:r>
         <w:rPr>
-          <w:i w:val="0"/>
-          <w:iCs w:val="0"/>
-          <w:color w:val="3A7C22" w:themeColor="accent6" w:themeShade="BF"/>
+          <w:rFonts w:ascii="Times New Roman" w:hAnsi="Times New Roman" w:cs="Times New Roman"/>
           <w:sz w:val="24"/>
           <w:szCs w:val="24"/>
         </w:rPr>
-        <w:t>skipass</w:t>
+        <w:t>artesina</w:t>
       </w:r>
+      <w:proofErr w:type="spellEnd"/>
       <w:r>
         <w:rPr>
-          <w:i w:val="0"/>
-          <w:iCs w:val="0"/>
-          <w:color w:val="3A7C22" w:themeColor="accent6" w:themeShade="BF"/>
+          <w:rFonts w:ascii="Times New Roman" w:hAnsi="Times New Roman" w:cs="Times New Roman"/>
           <w:sz w:val="24"/>
           <w:szCs w:val="24"/>
         </w:rPr>
-        <w:t xml:space="preserve"> e l’attrezzatura</w:t>
+        <w:t xml:space="preserve">, sono solitamente notizie riguardanti le condizioni metereologiche o eventi che vengono organizzati dalle organizzazioni presenti sul territorio. Per acquistare uno skipass è necessario andare sulla pagina </w:t>
+      </w:r>
+      <w:proofErr w:type="spellStart"/>
+      <w:r>
+        <w:rPr>
+          <w:rFonts w:ascii="Times New Roman" w:hAnsi="Times New Roman" w:cs="Times New Roman"/>
+          <w:sz w:val="24"/>
+          <w:szCs w:val="24"/>
+        </w:rPr>
+        <w:t>skipass.php</w:t>
+      </w:r>
+      <w:proofErr w:type="spellEnd"/>
+      <w:r>
+        <w:rPr>
+          <w:rFonts w:ascii="Times New Roman" w:hAnsi="Times New Roman" w:cs="Times New Roman"/>
+          <w:sz w:val="24"/>
+          <w:szCs w:val="24"/>
+        </w:rPr>
+        <w:t xml:space="preserve">, dove bisogna inserire i dati necessari per completare l’acquisto correttamente. Dopo aver inserito la data, la quantità degli skipass e il tipo è necessario inserire anche una mail per identificarlo. Il carrello riassume le quantità e il costo dei diversi biglietti, mostrando anche il costo di checkout che l’utente dovrebbe spendere. </w:t>
       </w:r>
     </w:p>
     <w:p>
       <w:pPr>
+        <w:pStyle w:val="Corpotesto-Poppins8"/>
         <w:rPr>
-          <w:i w:val="0"/>
-          <w:iCs w:val="0"/>
-          <w:color w:val="3A7C22" w:themeColor="accent6" w:themeShade="BF"/>
+          <w:rFonts w:ascii="Times New Roman" w:hAnsi="Times New Roman" w:cs="Times New Roman"/>
           <w:sz w:val="24"/>
           <w:szCs w:val="24"/>
         </w:rPr>
       </w:pPr>
-    </w:p>
-    <w:p>
-      <w:pPr>
-        <w:rPr>
-          <w:i w:val="0"/>
-          <w:iCs w:val="0"/>
-        </w:rPr>
-      </w:pPr>
       <w:r>
         <w:rPr>
-          <w:i w:val="0"/>
-          <w:iCs w:val="0"/>
+          <w:rFonts w:ascii="Times New Roman" w:hAnsi="Times New Roman" w:cs="Times New Roman"/>
+          <w:sz w:val="24"/>
+          <w:szCs w:val="24"/>
         </w:rPr>
-        <w:t xml:space="preserve">Queste due pagine permettono all’utente di selezionare i giorni in cui si vuole prenotare l’attrezzatura e gli </w:t>
+        <w:t xml:space="preserve">Il logo al fondo delle pagine permette sempre di ritornare alla pagina home per visualizzare nuovamente la descrizione. </w:t>
       </w:r>
-      <w:r>
-        <w:rPr>
-          <w:i w:val="0"/>
-          <w:iCs w:val="0"/>
-        </w:rPr>
-        <w:t>skipass</w:t>
-      </w:r>
-      <w:r>
-        <w:rPr>
-          <w:i w:val="0"/>
-          <w:iCs w:val="0"/>
-        </w:rPr>
-        <w:t xml:space="preserve">. Il costo degli </w:t>
-      </w:r>
-      <w:r>
-        <w:rPr>
-          <w:i w:val="0"/>
-          <w:iCs w:val="0"/>
-        </w:rPr>
-        <w:t>skipass</w:t>
-      </w:r>
-      <w:r>
-        <w:rPr>
-          <w:i w:val="0"/>
-          <w:iCs w:val="0"/>
-        </w:rPr>
-        <w:t xml:space="preserve"> deve essere più elevato durante il fine settimana mentre l’attrezzatura applica solitamente sempre la stessa tariffa. Procedendo al carrello vengono visualizzati in due sezioni differenti mostrando il totale di entrambi e </w:t>
-      </w:r>
-      <w:r>
-        <w:rPr>
-          <w:i w:val="0"/>
-          <w:iCs w:val="0"/>
-        </w:rPr>
-        <w:t xml:space="preserve">successivamente la somma dei due. Nelle due pagine sono presenti dei riferimenti telefonici che, una volta premuti, riportano l’utente alla tastiera per le chiamate. </w:t>
-      </w:r>
-    </w:p>
-    <w:p>
-      <w:pPr>
-        <w:rPr>
-          <w:i w:val="0"/>
-          <w:iCs w:val="0"/>
-        </w:rPr>
-      </w:pPr>
     </w:p>
     <w:p>
       <w:pPr>
@@ -1219,6 +1074,44 @@
       <w:spacing w:val="5"/>
     </w:rPr>
   </w:style>
+  <w:style w:type="paragraph" w:customStyle="1" w:styleId="Corpotesto-Poppins8">
+    <w:name w:val="Corpo testo - Poppins 8"/>
+    <w:basedOn w:val="Normale"/>
+    <w:link w:val="Corpotesto-Poppins8Carattere"/>
+    <w:qFormat/>
+    <w:rsid w:val="00BF23DD"/>
+    <w:pPr>
+      <w:spacing w:line="240" w:lineRule="auto"/>
+    </w:pPr>
+    <w:rPr>
+      <w:rFonts w:ascii="Poppins" w:eastAsiaTheme="minorEastAsia" w:hAnsi="Poppins" w:cs="Poppins"/>
+      <w:i w:val="0"/>
+      <w:iCs w:val="0"/>
+      <w:color w:val="000000"/>
+      <w:kern w:val="0"/>
+      <w:sz w:val="16"/>
+      <w:szCs w:val="16"/>
+      <w:lang w:eastAsia="it-IT"/>
+      <w14:ligatures w14:val="none"/>
+    </w:rPr>
+  </w:style>
+  <w:style w:type="character" w:customStyle="1" w:styleId="Corpotesto-Poppins8Carattere">
+    <w:name w:val="Corpo testo - Poppins 8 Carattere"/>
+    <w:basedOn w:val="Carpredefinitoparagrafo"/>
+    <w:link w:val="Corpotesto-Poppins8"/>
+    <w:rsid w:val="00BF23DD"/>
+    <w:rPr>
+      <w:rFonts w:ascii="Poppins" w:eastAsiaTheme="minorEastAsia" w:hAnsi="Poppins" w:cs="Poppins"/>
+      <w:i w:val="0"/>
+      <w:iCs w:val="0"/>
+      <w:color w:val="000000"/>
+      <w:kern w:val="0"/>
+      <w:sz w:val="16"/>
+      <w:szCs w:val="16"/>
+      <w:lang w:eastAsia="it-IT"/>
+      <w14:ligatures w14:val="none"/>
+    </w:rPr>
+  </w:style>
 </w:styles>
 </file>
 

</xml_diff>